<commit_message>
Menambahkan Board Trello Beserta Linknya
</commit_message>
<xml_diff>
--- a/SummonS2_LaporanProjectUTS.docx
+++ b/SummonS2_LaporanProjectUTS.docx
@@ -200,7 +200,7 @@
     </w:p>
     <w:tbl>
       <w:tblPr>
-        <w:tblStyle w:val="4"/>
+        <w:tblStyle w:val="5"/>
         <w:tblW w:w="0" w:type="auto"/>
         <w:jc w:val="center"/>
         <w:tblBorders>
@@ -2543,7 +2543,7 @@
     </w:p>
     <w:tbl>
       <w:tblPr>
-        <w:tblStyle w:val="4"/>
+        <w:tblStyle w:val="5"/>
         <w:tblW w:w="0" w:type="auto"/>
         <w:tblInd w:w="0" w:type="dxa"/>
         <w:tblBorders>
@@ -2576,12 +2576,6 @@
             <w:insideH w:val="single" w:color="auto" w:sz="4" w:space="0"/>
             <w:insideV w:val="single" w:color="auto" w:sz="4" w:space="0"/>
           </w:tblBorders>
-          <w:tblCellMar>
-            <w:top w:w="0" w:type="dxa"/>
-            <w:left w:w="108" w:type="dxa"/>
-            <w:bottom w:w="0" w:type="dxa"/>
-            <w:right w:w="108" w:type="dxa"/>
-          </w:tblCellMar>
         </w:tblPrEx>
         <w:tc>
           <w:tcPr>
@@ -2662,6 +2656,12 @@
             <w:insideH w:val="single" w:color="auto" w:sz="4" w:space="0"/>
             <w:insideV w:val="single" w:color="auto" w:sz="4" w:space="0"/>
           </w:tblBorders>
+          <w:tblCellMar>
+            <w:top w:w="0" w:type="dxa"/>
+            <w:left w:w="108" w:type="dxa"/>
+            <w:bottom w:w="0" w:type="dxa"/>
+            <w:right w:w="108" w:type="dxa"/>
+          </w:tblCellMar>
         </w:tblPrEx>
         <w:tc>
           <w:tcPr>
@@ -2676,47 +2676,6 @@
             </w:pPr>
             <w:r>
               <w:t>Sprint Goals :</w:t>
-            </w:r>
-          </w:p>
-        </w:tc>
-      </w:tr>
-      <w:tr>
-        <w:tblPrEx>
-          <w:tblBorders>
-            <w:top w:val="single" w:color="auto" w:sz="4" w:space="0"/>
-            <w:left w:val="single" w:color="auto" w:sz="4" w:space="0"/>
-            <w:bottom w:val="single" w:color="auto" w:sz="4" w:space="0"/>
-            <w:right w:val="single" w:color="auto" w:sz="4" w:space="0"/>
-            <w:insideH w:val="single" w:color="auto" w:sz="4" w:space="0"/>
-            <w:insideV w:val="single" w:color="auto" w:sz="4" w:space="0"/>
-          </w:tblBorders>
-        </w:tblPrEx>
-        <w:tc>
-          <w:tcPr>
-            <w:tcW w:w="2065" w:type="dxa"/>
-            <w:vAlign w:val="center"/>
-          </w:tcPr>
-          <w:p>
-            <w:pPr>
-              <w:spacing w:after="0" w:line="240" w:lineRule="auto"/>
-              <w:jc w:val="center"/>
-            </w:pPr>
-            <w:r>
-              <w:t>1</w:t>
-            </w:r>
-          </w:p>
-        </w:tc>
-        <w:tc>
-          <w:tcPr>
-            <w:tcW w:w="7285" w:type="dxa"/>
-            <w:vAlign w:val="center"/>
-          </w:tcPr>
-          <w:p>
-            <w:pPr>
-              <w:spacing w:after="0" w:line="240" w:lineRule="auto"/>
-            </w:pPr>
-            <w:r>
-              <w:t>Pembeli dapat meregistrasi akun</w:t>
             </w:r>
           </w:p>
         </w:tc>
@@ -2749,7 +2708,7 @@
               <w:jc w:val="center"/>
             </w:pPr>
             <w:r>
-              <w:t>2</w:t>
+              <w:t>1</w:t>
             </w:r>
           </w:p>
         </w:tc>
@@ -2763,7 +2722,7 @@
               <w:spacing w:after="0" w:line="240" w:lineRule="auto"/>
             </w:pPr>
             <w:r>
-              <w:t>Pembeli dapat login ke aplikasi</w:t>
+              <w:t>Pembeli dapat meregistrasi akun</w:t>
             </w:r>
           </w:p>
         </w:tc>
@@ -2796,7 +2755,7 @@
               <w:jc w:val="center"/>
             </w:pPr>
             <w:r>
-              <w:t>3</w:t>
+              <w:t>2</w:t>
             </w:r>
           </w:p>
         </w:tc>
@@ -2810,7 +2769,7 @@
               <w:spacing w:after="0" w:line="240" w:lineRule="auto"/>
             </w:pPr>
             <w:r>
-              <w:t>Pembeli dapat mengganti password jika lupa password</w:t>
+              <w:t>Pembeli dapat login ke aplikasi</w:t>
             </w:r>
           </w:p>
         </w:tc>
@@ -2843,7 +2802,7 @@
               <w:jc w:val="center"/>
             </w:pPr>
             <w:r>
-              <w:t>4</w:t>
+              <w:t>3</w:t>
             </w:r>
           </w:p>
         </w:tc>
@@ -2857,7 +2816,7 @@
               <w:spacing w:after="0" w:line="240" w:lineRule="auto"/>
             </w:pPr>
             <w:r>
-              <w:t>Penjual dapat melihat menu makanan yang dia jual</w:t>
+              <w:t>Pembeli dapat mengganti password jika lupa password</w:t>
             </w:r>
           </w:p>
         </w:tc>
@@ -2890,7 +2849,7 @@
               <w:jc w:val="center"/>
             </w:pPr>
             <w:r>
-              <w:t>5</w:t>
+              <w:t>4</w:t>
             </w:r>
           </w:p>
         </w:tc>
@@ -2904,7 +2863,7 @@
               <w:spacing w:after="0" w:line="240" w:lineRule="auto"/>
             </w:pPr>
             <w:r>
-              <w:t>Pembeli dapat melihat menu makanan yang tersedia</w:t>
+              <w:t>Penjual dapat melihat menu makanan yang dia jual</w:t>
             </w:r>
           </w:p>
         </w:tc>
@@ -2937,7 +2896,7 @@
               <w:jc w:val="center"/>
             </w:pPr>
             <w:r>
-              <w:t>6</w:t>
+              <w:t>5</w:t>
             </w:r>
           </w:p>
         </w:tc>
@@ -2951,74 +2910,8 @@
               <w:spacing w:after="0" w:line="240" w:lineRule="auto"/>
             </w:pPr>
             <w:r>
-              <w:t>Pembeli dapat melihat profil / data diri pembeli</w:t>
-            </w:r>
-          </w:p>
-        </w:tc>
-      </w:tr>
-      <w:tr>
-        <w:tblPrEx>
-          <w:tblBorders>
-            <w:top w:val="single" w:color="auto" w:sz="4" w:space="0"/>
-            <w:left w:val="single" w:color="auto" w:sz="4" w:space="0"/>
-            <w:bottom w:val="single" w:color="auto" w:sz="4" w:space="0"/>
-            <w:right w:val="single" w:color="auto" w:sz="4" w:space="0"/>
-            <w:insideH w:val="single" w:color="auto" w:sz="4" w:space="0"/>
-            <w:insideV w:val="single" w:color="auto" w:sz="4" w:space="0"/>
-          </w:tblBorders>
-        </w:tblPrEx>
-        <w:tc>
-          <w:tcPr>
-            <w:tcW w:w="2065" w:type="dxa"/>
-            <w:vAlign w:val="center"/>
-          </w:tcPr>
-          <w:p>
-            <w:pPr>
-              <w:spacing w:after="0" w:line="240" w:lineRule="auto"/>
-              <w:jc w:val="center"/>
-            </w:pPr>
-            <w:r>
-              <w:t>7</w:t>
-            </w:r>
-          </w:p>
-        </w:tc>
-        <w:tc>
-          <w:tcPr>
-            <w:tcW w:w="7285" w:type="dxa"/>
-            <w:vAlign w:val="center"/>
-          </w:tcPr>
-          <w:p>
-            <w:pPr>
-              <w:spacing w:after="0" w:line="240" w:lineRule="auto"/>
-            </w:pPr>
-            <w:r>
-              <w:t>Pembeli dapat melihat detail makanan jika menekan makanannya</w:t>
-            </w:r>
-          </w:p>
-        </w:tc>
-      </w:tr>
-      <w:tr>
-        <w:tblPrEx>
-          <w:tblBorders>
-            <w:top w:val="single" w:color="auto" w:sz="4" w:space="0"/>
-            <w:left w:val="single" w:color="auto" w:sz="4" w:space="0"/>
-            <w:bottom w:val="single" w:color="auto" w:sz="4" w:space="0"/>
-            <w:right w:val="single" w:color="auto" w:sz="4" w:space="0"/>
-            <w:insideH w:val="single" w:color="auto" w:sz="4" w:space="0"/>
-            <w:insideV w:val="single" w:color="auto" w:sz="4" w:space="0"/>
-          </w:tblBorders>
-        </w:tblPrEx>
-        <w:tc>
-          <w:tcPr>
-            <w:tcW w:w="9350" w:type="dxa"/>
-            <w:gridSpan w:val="2"/>
-            <w:vAlign w:val="center"/>
-          </w:tcPr>
-          <w:p>
-            <w:pPr>
-              <w:spacing w:after="0" w:line="240" w:lineRule="auto"/>
-              <w:jc w:val="center"/>
-            </w:pPr>
+              <w:t>Pembeli dapat melihat menu makanan yang tersedia</w:t>
+            </w:r>
           </w:p>
         </w:tc>
       </w:tr>
@@ -3041,34 +2934,6 @@
         </w:tblPrEx>
         <w:tc>
           <w:tcPr>
-            <w:tcW w:w="9350" w:type="dxa"/>
-            <w:gridSpan w:val="2"/>
-            <w:vAlign w:val="center"/>
-          </w:tcPr>
-          <w:p>
-            <w:pPr>
-              <w:spacing w:after="0" w:line="240" w:lineRule="auto"/>
-              <w:jc w:val="center"/>
-            </w:pPr>
-            <w:r>
-              <w:t>Sprint Backlog :</w:t>
-            </w:r>
-          </w:p>
-        </w:tc>
-      </w:tr>
-      <w:tr>
-        <w:tblPrEx>
-          <w:tblBorders>
-            <w:top w:val="single" w:color="auto" w:sz="4" w:space="0"/>
-            <w:left w:val="single" w:color="auto" w:sz="4" w:space="0"/>
-            <w:bottom w:val="single" w:color="auto" w:sz="4" w:space="0"/>
-            <w:right w:val="single" w:color="auto" w:sz="4" w:space="0"/>
-            <w:insideH w:val="single" w:color="auto" w:sz="4" w:space="0"/>
-            <w:insideV w:val="single" w:color="auto" w:sz="4" w:space="0"/>
-          </w:tblBorders>
-        </w:tblPrEx>
-        <w:tc>
-          <w:tcPr>
             <w:tcW w:w="2065" w:type="dxa"/>
             <w:vAlign w:val="center"/>
           </w:tcPr>
@@ -3078,7 +2943,7 @@
               <w:jc w:val="center"/>
             </w:pPr>
             <w:r>
-              <w:t>ID</w:t>
+              <w:t>6</w:t>
             </w:r>
           </w:p>
         </w:tc>
@@ -3092,53 +2957,7 @@
               <w:spacing w:after="0" w:line="240" w:lineRule="auto"/>
             </w:pPr>
             <w:r>
-              <w:t>Backlog Items :</w:t>
-            </w:r>
-          </w:p>
-        </w:tc>
-      </w:tr>
-      <w:tr>
-        <w:tblPrEx>
-          <w:tblBorders>
-            <w:top w:val="single" w:color="auto" w:sz="4" w:space="0"/>
-            <w:left w:val="single" w:color="auto" w:sz="4" w:space="0"/>
-            <w:bottom w:val="single" w:color="auto" w:sz="4" w:space="0"/>
-            <w:right w:val="single" w:color="auto" w:sz="4" w:space="0"/>
-            <w:insideH w:val="single" w:color="auto" w:sz="4" w:space="0"/>
-            <w:insideV w:val="single" w:color="auto" w:sz="4" w:space="0"/>
-          </w:tblBorders>
-        </w:tblPrEx>
-        <w:tc>
-          <w:tcPr>
-            <w:tcW w:w="2065" w:type="dxa"/>
-            <w:vAlign w:val="center"/>
-          </w:tcPr>
-          <w:p>
-            <w:pPr>
-              <w:spacing w:after="0" w:line="240" w:lineRule="auto"/>
-              <w:jc w:val="center"/>
-            </w:pPr>
-            <w:r>
-              <w:t>111</w:t>
-            </w:r>
-          </w:p>
-        </w:tc>
-        <w:tc>
-          <w:tcPr>
-            <w:tcW w:w="7285" w:type="dxa"/>
-            <w:vAlign w:val="center"/>
-          </w:tcPr>
-          <w:p>
-            <w:pPr>
-              <w:spacing w:after="0" w:line="240" w:lineRule="auto"/>
-            </w:pPr>
-            <w:r>
-              <w:rPr>
-                <w:rFonts w:ascii="Calibri" w:hAnsi="Calibri" w:cs="Calibri"/>
-                <w:color w:val="000000"/>
-                <w:shd w:val="clear" w:color="auto" w:fill="FFFFFF"/>
-              </w:rPr>
-              <w:t>(5)Sebagai Pembeli saya ingin bisa meregistrasi akun agar bisa berbelanja dengan akun pribadi</w:t>
+              <w:t>Pembeli dapat melihat profil / data diri pembeli</w:t>
             </w:r>
           </w:p>
         </w:tc>
@@ -3171,7 +2990,7 @@
               <w:jc w:val="center"/>
             </w:pPr>
             <w:r>
-              <w:t>222</w:t>
+              <w:t>7</w:t>
             </w:r>
           </w:p>
         </w:tc>
@@ -3185,58 +3004,7 @@
               <w:spacing w:after="0" w:line="240" w:lineRule="auto"/>
             </w:pPr>
             <w:r>
-              <w:rPr>
-                <w:rFonts w:ascii="Calibri" w:hAnsi="Calibri" w:cs="Calibri"/>
-                <w:color w:val="000000"/>
-                <w:shd w:val="clear" w:color="auto" w:fill="FFFFFF"/>
-              </w:rPr>
-              <w:t>(5)Sebagai Pembeli saya ingin bisa login ke aplikasi agar bisa berbelanja dengan saldo yang saya miliki di akun saya</w:t>
-            </w:r>
-          </w:p>
-        </w:tc>
-      </w:tr>
-      <w:tr>
-        <w:tblPrEx>
-          <w:tblBorders>
-            <w:top w:val="single" w:color="auto" w:sz="4" w:space="0"/>
-            <w:left w:val="single" w:color="auto" w:sz="4" w:space="0"/>
-            <w:bottom w:val="single" w:color="auto" w:sz="4" w:space="0"/>
-            <w:right w:val="single" w:color="auto" w:sz="4" w:space="0"/>
-            <w:insideH w:val="single" w:color="auto" w:sz="4" w:space="0"/>
-            <w:insideV w:val="single" w:color="auto" w:sz="4" w:space="0"/>
-          </w:tblBorders>
-        </w:tblPrEx>
-        <w:tc>
-          <w:tcPr>
-            <w:tcW w:w="2065" w:type="dxa"/>
-            <w:vAlign w:val="center"/>
-          </w:tcPr>
-          <w:p>
-            <w:pPr>
-              <w:spacing w:after="0" w:line="240" w:lineRule="auto"/>
-              <w:jc w:val="center"/>
-            </w:pPr>
-            <w:r>
-              <w:t>333</w:t>
-            </w:r>
-          </w:p>
-        </w:tc>
-        <w:tc>
-          <w:tcPr>
-            <w:tcW w:w="7285" w:type="dxa"/>
-            <w:vAlign w:val="center"/>
-          </w:tcPr>
-          <w:p>
-            <w:pPr>
-              <w:spacing w:after="0" w:line="240" w:lineRule="auto"/>
-            </w:pPr>
-            <w:r>
-              <w:rPr>
-                <w:rFonts w:ascii="Calibri" w:hAnsi="Calibri" w:cs="Calibri"/>
-                <w:color w:val="000000"/>
-                <w:shd w:val="clear" w:color="auto" w:fill="FFFFFF"/>
-              </w:rPr>
-              <w:t>(3)Sebagai Pembeli saya ingin mengganti password jika lupa agar dapat masuk ke aplikasi kembali</w:t>
+              <w:t>Pembeli dapat melihat detail makanan jika menekan makanannya</w:t>
             </w:r>
           </w:p>
         </w:tc>
@@ -3260,36 +3028,15 @@
         </w:tblPrEx>
         <w:tc>
           <w:tcPr>
-            <w:tcW w:w="2065" w:type="dxa"/>
-            <w:vAlign w:val="center"/>
-          </w:tcPr>
-          <w:p>
-            <w:pPr>
-              <w:spacing w:after="0" w:line="240" w:lineRule="auto"/>
-              <w:jc w:val="center"/>
-            </w:pPr>
-            <w:r>
-              <w:t>444</w:t>
-            </w:r>
-          </w:p>
-        </w:tc>
-        <w:tc>
-          <w:tcPr>
-            <w:tcW w:w="7285" w:type="dxa"/>
-            <w:vAlign w:val="center"/>
-          </w:tcPr>
-          <w:p>
-            <w:pPr>
-              <w:spacing w:after="0" w:line="240" w:lineRule="auto"/>
-            </w:pPr>
-            <w:r>
-              <w:rPr>
-                <w:rFonts w:ascii="Calibri" w:hAnsi="Calibri" w:cs="Calibri"/>
-                <w:color w:val="000000"/>
-                <w:shd w:val="clear" w:color="auto" w:fill="FFFFFF"/>
-              </w:rPr>
-              <w:t>(13)Sebagai Penjual saya ingin dapat melihat menu makanan agar mengetahui makanan apa yang saya jual</w:t>
-            </w:r>
+            <w:tcW w:w="9350" w:type="dxa"/>
+            <w:gridSpan w:val="2"/>
+            <w:vAlign w:val="center"/>
+          </w:tcPr>
+          <w:p>
+            <w:pPr>
+              <w:spacing w:after="0" w:line="240" w:lineRule="auto"/>
+              <w:jc w:val="center"/>
+            </w:pPr>
           </w:p>
         </w:tc>
       </w:tr>
@@ -3312,35 +3059,17 @@
         </w:tblPrEx>
         <w:tc>
           <w:tcPr>
-            <w:tcW w:w="2065" w:type="dxa"/>
-            <w:vAlign w:val="center"/>
-          </w:tcPr>
-          <w:p>
-            <w:pPr>
-              <w:spacing w:after="0" w:line="240" w:lineRule="auto"/>
-              <w:jc w:val="center"/>
-            </w:pPr>
-            <w:r>
-              <w:t>555</w:t>
-            </w:r>
-          </w:p>
-        </w:tc>
-        <w:tc>
-          <w:tcPr>
-            <w:tcW w:w="7285" w:type="dxa"/>
-            <w:vAlign w:val="center"/>
-          </w:tcPr>
-          <w:p>
-            <w:pPr>
-              <w:spacing w:after="0" w:line="240" w:lineRule="auto"/>
-            </w:pPr>
-            <w:r>
-              <w:rPr>
-                <w:rFonts w:ascii="Calibri" w:hAnsi="Calibri" w:cs="Calibri"/>
-                <w:color w:val="000000"/>
-                <w:shd w:val="clear" w:color="auto" w:fill="FFFFFF"/>
-              </w:rPr>
-              <w:t>(13)Sebagai Pembeli saya ingin dapat melihat menu makanan agar dapat memilih pesanan</w:t>
+            <w:tcW w:w="9350" w:type="dxa"/>
+            <w:gridSpan w:val="2"/>
+            <w:vAlign w:val="center"/>
+          </w:tcPr>
+          <w:p>
+            <w:pPr>
+              <w:spacing w:after="0" w:line="240" w:lineRule="auto"/>
+              <w:jc w:val="center"/>
+            </w:pPr>
+            <w:r>
+              <w:t>Sprint Backlog :</w:t>
             </w:r>
           </w:p>
         </w:tc>
@@ -3373,7 +3102,7 @@
               <w:jc w:val="center"/>
             </w:pPr>
             <w:r>
-              <w:t>666</w:t>
+              <w:t>ID</w:t>
             </w:r>
           </w:p>
         </w:tc>
@@ -3387,12 +3116,7 @@
               <w:spacing w:after="0" w:line="240" w:lineRule="auto"/>
             </w:pPr>
             <w:r>
-              <w:rPr>
-                <w:rFonts w:ascii="Calibri" w:hAnsi="Calibri" w:cs="Calibri"/>
-                <w:color w:val="000000"/>
-                <w:shd w:val="clear" w:color="auto" w:fill="FFFFFF"/>
-              </w:rPr>
-              <w:t>(5)Sebagai Pembeli saya ingin dapat melihat profil agar tahu sedang menggunakan akun siapa dan sisa saldo</w:t>
+              <w:t>Backlog Items :</w:t>
             </w:r>
           </w:p>
         </w:tc>
@@ -3425,7 +3149,7 @@
               <w:jc w:val="center"/>
             </w:pPr>
             <w:r>
-              <w:t>777</w:t>
+              <w:t>111</w:t>
             </w:r>
           </w:p>
         </w:tc>
@@ -3444,77 +3168,7 @@
                 <w:color w:val="000000"/>
                 <w:shd w:val="clear" w:color="auto" w:fill="FFFFFF"/>
               </w:rPr>
-              <w:t>(8)Sebagai Pembeli saya ingin dapat melihat detail makanan agar dapat melihat rincian dan harga makanan</w:t>
-            </w:r>
-          </w:p>
-        </w:tc>
-      </w:tr>
-      <w:tr>
-        <w:tblPrEx>
-          <w:tblBorders>
-            <w:top w:val="single" w:color="auto" w:sz="4" w:space="0"/>
-            <w:left w:val="single" w:color="auto" w:sz="4" w:space="0"/>
-            <w:bottom w:val="single" w:color="auto" w:sz="4" w:space="0"/>
-            <w:right w:val="single" w:color="auto" w:sz="4" w:space="0"/>
-            <w:insideH w:val="single" w:color="auto" w:sz="4" w:space="0"/>
-            <w:insideV w:val="single" w:color="auto" w:sz="4" w:space="0"/>
-          </w:tblBorders>
-        </w:tblPrEx>
-        <w:tc>
-          <w:tcPr>
-            <w:tcW w:w="9350" w:type="dxa"/>
-            <w:gridSpan w:val="2"/>
-          </w:tcPr>
-          <w:p>
-            <w:pPr>
-              <w:spacing w:after="0" w:line="240" w:lineRule="auto"/>
-            </w:pPr>
-          </w:p>
-          <w:p>
-            <w:pPr>
-              <w:spacing w:after="0" w:line="240" w:lineRule="auto"/>
-            </w:pPr>
-          </w:p>
-          <w:p>
-            <w:pPr>
-              <w:spacing w:after="0" w:line="240" w:lineRule="auto"/>
-            </w:pPr>
-          </w:p>
-        </w:tc>
-      </w:tr>
-      <w:tr>
-        <w:tblPrEx>
-          <w:tblBorders>
-            <w:top w:val="single" w:color="auto" w:sz="4" w:space="0"/>
-            <w:left w:val="single" w:color="auto" w:sz="4" w:space="0"/>
-            <w:bottom w:val="single" w:color="auto" w:sz="4" w:space="0"/>
-            <w:right w:val="single" w:color="auto" w:sz="4" w:space="0"/>
-            <w:insideH w:val="single" w:color="auto" w:sz="4" w:space="0"/>
-            <w:insideV w:val="single" w:color="auto" w:sz="4" w:space="0"/>
-          </w:tblBorders>
-        </w:tblPrEx>
-        <w:tc>
-          <w:tcPr>
-            <w:tcW w:w="9350" w:type="dxa"/>
-            <w:gridSpan w:val="2"/>
-            <w:shd w:val="clear" w:color="auto" w:fill="92D050"/>
-            <w:vAlign w:val="center"/>
-          </w:tcPr>
-          <w:p>
-            <w:pPr>
-              <w:spacing w:after="0" w:line="240" w:lineRule="auto"/>
-              <w:jc w:val="center"/>
-              <w:rPr>
-                <w:b/>
-                <w:bCs/>
-              </w:rPr>
-            </w:pPr>
-            <w:r>
-              <w:rPr>
-                <w:b/>
-                <w:bCs/>
-              </w:rPr>
-              <w:t>Sprint 2</w:t>
+              <w:t>(5)Sebagai Pembeli saya ingin bisa meregistrasi akun agar bisa berbelanja dengan akun pribadi</w:t>
             </w:r>
           </w:p>
         </w:tc>
@@ -3538,42 +3192,6 @@
         </w:tblPrEx>
         <w:tc>
           <w:tcPr>
-            <w:tcW w:w="9350" w:type="dxa"/>
-            <w:gridSpan w:val="2"/>
-            <w:vAlign w:val="center"/>
-          </w:tcPr>
-          <w:p>
-            <w:pPr>
-              <w:spacing w:after="0" w:line="240" w:lineRule="auto"/>
-              <w:jc w:val="center"/>
-              <w:rPr>
-                <w:b/>
-                <w:bCs/>
-              </w:rPr>
-            </w:pPr>
-            <w:r>
-              <w:rPr>
-                <w:b/>
-                <w:bCs/>
-              </w:rPr>
-              <w:t>Sprint Goals :</w:t>
-            </w:r>
-          </w:p>
-        </w:tc>
-      </w:tr>
-      <w:tr>
-        <w:tblPrEx>
-          <w:tblBorders>
-            <w:top w:val="single" w:color="auto" w:sz="4" w:space="0"/>
-            <w:left w:val="single" w:color="auto" w:sz="4" w:space="0"/>
-            <w:bottom w:val="single" w:color="auto" w:sz="4" w:space="0"/>
-            <w:right w:val="single" w:color="auto" w:sz="4" w:space="0"/>
-            <w:insideH w:val="single" w:color="auto" w:sz="4" w:space="0"/>
-            <w:insideV w:val="single" w:color="auto" w:sz="4" w:space="0"/>
-          </w:tblBorders>
-        </w:tblPrEx>
-        <w:tc>
-          <w:tcPr>
             <w:tcW w:w="2065" w:type="dxa"/>
             <w:vAlign w:val="center"/>
           </w:tcPr>
@@ -3583,13 +3201,14 @@
               <w:jc w:val="center"/>
             </w:pPr>
             <w:r>
-              <w:t>8</w:t>
+              <w:t>222</w:t>
             </w:r>
           </w:p>
         </w:tc>
         <w:tc>
           <w:tcPr>
             <w:tcW w:w="7285" w:type="dxa"/>
+            <w:vAlign w:val="center"/>
           </w:tcPr>
           <w:p>
             <w:pPr>
@@ -3601,7 +3220,7 @@
                 <w:color w:val="000000"/>
                 <w:shd w:val="clear" w:color="auto" w:fill="FFFFFF"/>
               </w:rPr>
-              <w:t>Pembeli dapat menekan floating action button</w:t>
+              <w:t>(5)Sebagai Pembeli saya ingin bisa login ke aplikasi agar bisa berbelanja dengan saldo yang saya miliki di akun saya</w:t>
             </w:r>
           </w:p>
         </w:tc>
@@ -3634,13 +3253,14 @@
               <w:jc w:val="center"/>
             </w:pPr>
             <w:r>
-              <w:t>9</w:t>
+              <w:t>333</w:t>
             </w:r>
           </w:p>
         </w:tc>
         <w:tc>
           <w:tcPr>
             <w:tcW w:w="7285" w:type="dxa"/>
+            <w:vAlign w:val="center"/>
           </w:tcPr>
           <w:p>
             <w:pPr>
@@ -3652,53 +3272,7 @@
                 <w:color w:val="000000"/>
                 <w:shd w:val="clear" w:color="auto" w:fill="FFFFFF"/>
               </w:rPr>
-              <w:t>Pembeli dapat melihat keranjang belanjanya</w:t>
-            </w:r>
-          </w:p>
-        </w:tc>
-      </w:tr>
-      <w:tr>
-        <w:tblPrEx>
-          <w:tblBorders>
-            <w:top w:val="single" w:color="auto" w:sz="4" w:space="0"/>
-            <w:left w:val="single" w:color="auto" w:sz="4" w:space="0"/>
-            <w:bottom w:val="single" w:color="auto" w:sz="4" w:space="0"/>
-            <w:right w:val="single" w:color="auto" w:sz="4" w:space="0"/>
-            <w:insideH w:val="single" w:color="auto" w:sz="4" w:space="0"/>
-            <w:insideV w:val="single" w:color="auto" w:sz="4" w:space="0"/>
-          </w:tblBorders>
-        </w:tblPrEx>
-        <w:tc>
-          <w:tcPr>
-            <w:tcW w:w="2065" w:type="dxa"/>
-            <w:vAlign w:val="center"/>
-          </w:tcPr>
-          <w:p>
-            <w:pPr>
-              <w:spacing w:after="0" w:line="240" w:lineRule="auto"/>
-              <w:jc w:val="center"/>
-            </w:pPr>
-            <w:r>
-              <w:t>10</w:t>
-            </w:r>
-          </w:p>
-        </w:tc>
-        <w:tc>
-          <w:tcPr>
-            <w:tcW w:w="7285" w:type="dxa"/>
-          </w:tcPr>
-          <w:p>
-            <w:pPr>
-              <w:spacing w:after="0" w:line="240" w:lineRule="auto"/>
-              <w:jc w:val="both"/>
-            </w:pPr>
-            <w:r>
-              <w:rPr>
-                <w:rFonts w:ascii="Calibri" w:hAnsi="Calibri" w:cs="Calibri"/>
-                <w:color w:val="000000"/>
-                <w:shd w:val="clear" w:color="auto" w:fill="FFFFFF"/>
-              </w:rPr>
-              <w:t>Pembeli dapat mengisi informasi kontak dan lokasinya</w:t>
+              <w:t>(3)Sebagai Pembeli saya ingin mengganti password jika lupa agar dapat masuk ke aplikasi kembali</w:t>
             </w:r>
           </w:p>
         </w:tc>
@@ -3731,13 +3305,14 @@
               <w:jc w:val="center"/>
             </w:pPr>
             <w:r>
-              <w:t>11</w:t>
+              <w:t>444</w:t>
             </w:r>
           </w:p>
         </w:tc>
         <w:tc>
           <w:tcPr>
             <w:tcW w:w="7285" w:type="dxa"/>
+            <w:vAlign w:val="center"/>
           </w:tcPr>
           <w:p>
             <w:pPr>
@@ -3749,7 +3324,7 @@
                 <w:color w:val="000000"/>
                 <w:shd w:val="clear" w:color="auto" w:fill="FFFFFF"/>
               </w:rPr>
-              <w:t>Penjual dapat mengetahui jika ada pembeli yang memesan makanannya</w:t>
+              <w:t>(13)Sebagai Penjual saya ingin dapat melihat menu makanan agar mengetahui makanan apa yang saya jual</w:t>
             </w:r>
           </w:p>
         </w:tc>
@@ -3773,15 +3348,36 @@
         </w:tblPrEx>
         <w:tc>
           <w:tcPr>
-            <w:tcW w:w="9350" w:type="dxa"/>
-            <w:gridSpan w:val="2"/>
-            <w:vAlign w:val="center"/>
-          </w:tcPr>
-          <w:p>
-            <w:pPr>
-              <w:spacing w:after="0" w:line="240" w:lineRule="auto"/>
-              <w:jc w:val="center"/>
-            </w:pPr>
+            <w:tcW w:w="2065" w:type="dxa"/>
+            <w:vAlign w:val="center"/>
+          </w:tcPr>
+          <w:p>
+            <w:pPr>
+              <w:spacing w:after="0" w:line="240" w:lineRule="auto"/>
+              <w:jc w:val="center"/>
+            </w:pPr>
+            <w:r>
+              <w:t>555</w:t>
+            </w:r>
+          </w:p>
+        </w:tc>
+        <w:tc>
+          <w:tcPr>
+            <w:tcW w:w="7285" w:type="dxa"/>
+            <w:vAlign w:val="center"/>
+          </w:tcPr>
+          <w:p>
+            <w:pPr>
+              <w:spacing w:after="0" w:line="240" w:lineRule="auto"/>
+            </w:pPr>
+            <w:r>
+              <w:rPr>
+                <w:rFonts w:ascii="Calibri" w:hAnsi="Calibri" w:cs="Calibri"/>
+                <w:color w:val="000000"/>
+                <w:shd w:val="clear" w:color="auto" w:fill="FFFFFF"/>
+              </w:rPr>
+              <w:t>(13)Sebagai Pembeli saya ingin dapat melihat menu makanan agar dapat memilih pesanan</w:t>
+            </w:r>
           </w:p>
         </w:tc>
       </w:tr>
@@ -3804,17 +3400,35 @@
         </w:tblPrEx>
         <w:tc>
           <w:tcPr>
-            <w:tcW w:w="9350" w:type="dxa"/>
-            <w:gridSpan w:val="2"/>
-            <w:vAlign w:val="center"/>
-          </w:tcPr>
-          <w:p>
-            <w:pPr>
-              <w:spacing w:after="0" w:line="240" w:lineRule="auto"/>
-              <w:jc w:val="center"/>
-            </w:pPr>
-            <w:r>
-              <w:t>Sprint Backlog :</w:t>
+            <w:tcW w:w="2065" w:type="dxa"/>
+            <w:vAlign w:val="center"/>
+          </w:tcPr>
+          <w:p>
+            <w:pPr>
+              <w:spacing w:after="0" w:line="240" w:lineRule="auto"/>
+              <w:jc w:val="center"/>
+            </w:pPr>
+            <w:r>
+              <w:t>666</w:t>
+            </w:r>
+          </w:p>
+        </w:tc>
+        <w:tc>
+          <w:tcPr>
+            <w:tcW w:w="7285" w:type="dxa"/>
+            <w:vAlign w:val="center"/>
+          </w:tcPr>
+          <w:p>
+            <w:pPr>
+              <w:spacing w:after="0" w:line="240" w:lineRule="auto"/>
+            </w:pPr>
+            <w:r>
+              <w:rPr>
+                <w:rFonts w:ascii="Calibri" w:hAnsi="Calibri" w:cs="Calibri"/>
+                <w:color w:val="000000"/>
+                <w:shd w:val="clear" w:color="auto" w:fill="FFFFFF"/>
+              </w:rPr>
+              <w:t>(5)Sebagai Pembeli saya ingin dapat melihat profil agar tahu sedang menggunakan akun siapa dan sisa saldo</w:t>
             </w:r>
           </w:p>
         </w:tc>
@@ -3847,20 +3461,26 @@
               <w:jc w:val="center"/>
             </w:pPr>
             <w:r>
-              <w:t>ID</w:t>
+              <w:t>777</w:t>
             </w:r>
           </w:p>
         </w:tc>
         <w:tc>
           <w:tcPr>
             <w:tcW w:w="7285" w:type="dxa"/>
-          </w:tcPr>
-          <w:p>
-            <w:pPr>
-              <w:spacing w:after="0" w:line="240" w:lineRule="auto"/>
-            </w:pPr>
-            <w:r>
-              <w:t>Backlog Items:</w:t>
+            <w:vAlign w:val="center"/>
+          </w:tcPr>
+          <w:p>
+            <w:pPr>
+              <w:spacing w:after="0" w:line="240" w:lineRule="auto"/>
+            </w:pPr>
+            <w:r>
+              <w:rPr>
+                <w:rFonts w:ascii="Calibri" w:hAnsi="Calibri" w:cs="Calibri"/>
+                <w:color w:val="000000"/>
+                <w:shd w:val="clear" w:color="auto" w:fill="FFFFFF"/>
+              </w:rPr>
+              <w:t>(8)Sebagai Pembeli saya ingin dapat melihat detail makanan agar dapat melihat rincian dan harga makanan</w:t>
             </w:r>
           </w:p>
         </w:tc>
@@ -3884,35 +3504,23 @@
         </w:tblPrEx>
         <w:tc>
           <w:tcPr>
-            <w:tcW w:w="2065" w:type="dxa"/>
-            <w:vAlign w:val="center"/>
-          </w:tcPr>
-          <w:p>
-            <w:pPr>
-              <w:spacing w:after="0" w:line="240" w:lineRule="auto"/>
-              <w:jc w:val="center"/>
-            </w:pPr>
-            <w:r>
-              <w:t>888</w:t>
-            </w:r>
-          </w:p>
-        </w:tc>
-        <w:tc>
-          <w:tcPr>
-            <w:tcW w:w="7285" w:type="dxa"/>
-          </w:tcPr>
-          <w:p>
-            <w:pPr>
-              <w:spacing w:after="0" w:line="240" w:lineRule="auto"/>
-            </w:pPr>
-            <w:r>
-              <w:rPr>
-                <w:rFonts w:ascii="Calibri" w:hAnsi="Calibri" w:cs="Calibri"/>
-                <w:color w:val="000000"/>
-                <w:shd w:val="clear" w:color="auto" w:fill="FFFFFF"/>
-              </w:rPr>
-              <w:t>(8)Sebagai Pembeli saya ingin menekan floating action button agar bisa menuju ke halaman cart</w:t>
-            </w:r>
+            <w:tcW w:w="9350" w:type="dxa"/>
+            <w:gridSpan w:val="2"/>
+          </w:tcPr>
+          <w:p>
+            <w:pPr>
+              <w:spacing w:after="0" w:line="240" w:lineRule="auto"/>
+            </w:pPr>
+          </w:p>
+          <w:p>
+            <w:pPr>
+              <w:spacing w:after="0" w:line="240" w:lineRule="auto"/>
+            </w:pPr>
+          </w:p>
+          <w:p>
+            <w:pPr>
+              <w:spacing w:after="0" w:line="240" w:lineRule="auto"/>
+            </w:pPr>
           </w:p>
         </w:tc>
       </w:tr>
@@ -3926,6 +3534,464 @@
             <w:insideH w:val="single" w:color="auto" w:sz="4" w:space="0"/>
             <w:insideV w:val="single" w:color="auto" w:sz="4" w:space="0"/>
           </w:tblBorders>
+          <w:tblCellMar>
+            <w:top w:w="0" w:type="dxa"/>
+            <w:left w:w="108" w:type="dxa"/>
+            <w:bottom w:w="0" w:type="dxa"/>
+            <w:right w:w="108" w:type="dxa"/>
+          </w:tblCellMar>
+        </w:tblPrEx>
+        <w:tc>
+          <w:tcPr>
+            <w:tcW w:w="9350" w:type="dxa"/>
+            <w:gridSpan w:val="2"/>
+            <w:shd w:val="clear" w:color="auto" w:fill="92D050"/>
+            <w:vAlign w:val="center"/>
+          </w:tcPr>
+          <w:p>
+            <w:pPr>
+              <w:spacing w:after="0" w:line="240" w:lineRule="auto"/>
+              <w:jc w:val="center"/>
+              <w:rPr>
+                <w:b/>
+                <w:bCs/>
+              </w:rPr>
+            </w:pPr>
+            <w:r>
+              <w:rPr>
+                <w:b/>
+                <w:bCs/>
+              </w:rPr>
+              <w:t>Sprint 2</w:t>
+            </w:r>
+          </w:p>
+        </w:tc>
+      </w:tr>
+      <w:tr>
+        <w:tblPrEx>
+          <w:tblBorders>
+            <w:top w:val="single" w:color="auto" w:sz="4" w:space="0"/>
+            <w:left w:val="single" w:color="auto" w:sz="4" w:space="0"/>
+            <w:bottom w:val="single" w:color="auto" w:sz="4" w:space="0"/>
+            <w:right w:val="single" w:color="auto" w:sz="4" w:space="0"/>
+            <w:insideH w:val="single" w:color="auto" w:sz="4" w:space="0"/>
+            <w:insideV w:val="single" w:color="auto" w:sz="4" w:space="0"/>
+          </w:tblBorders>
+          <w:tblCellMar>
+            <w:top w:w="0" w:type="dxa"/>
+            <w:left w:w="108" w:type="dxa"/>
+            <w:bottom w:w="0" w:type="dxa"/>
+            <w:right w:w="108" w:type="dxa"/>
+          </w:tblCellMar>
+        </w:tblPrEx>
+        <w:tc>
+          <w:tcPr>
+            <w:tcW w:w="9350" w:type="dxa"/>
+            <w:gridSpan w:val="2"/>
+            <w:vAlign w:val="center"/>
+          </w:tcPr>
+          <w:p>
+            <w:pPr>
+              <w:spacing w:after="0" w:line="240" w:lineRule="auto"/>
+              <w:jc w:val="center"/>
+              <w:rPr>
+                <w:b/>
+                <w:bCs/>
+              </w:rPr>
+            </w:pPr>
+            <w:r>
+              <w:rPr>
+                <w:b/>
+                <w:bCs/>
+              </w:rPr>
+              <w:t>Sprint Goals :</w:t>
+            </w:r>
+          </w:p>
+        </w:tc>
+      </w:tr>
+      <w:tr>
+        <w:tblPrEx>
+          <w:tblBorders>
+            <w:top w:val="single" w:color="auto" w:sz="4" w:space="0"/>
+            <w:left w:val="single" w:color="auto" w:sz="4" w:space="0"/>
+            <w:bottom w:val="single" w:color="auto" w:sz="4" w:space="0"/>
+            <w:right w:val="single" w:color="auto" w:sz="4" w:space="0"/>
+            <w:insideH w:val="single" w:color="auto" w:sz="4" w:space="0"/>
+            <w:insideV w:val="single" w:color="auto" w:sz="4" w:space="0"/>
+          </w:tblBorders>
+          <w:tblCellMar>
+            <w:top w:w="0" w:type="dxa"/>
+            <w:left w:w="108" w:type="dxa"/>
+            <w:bottom w:w="0" w:type="dxa"/>
+            <w:right w:w="108" w:type="dxa"/>
+          </w:tblCellMar>
+        </w:tblPrEx>
+        <w:tc>
+          <w:tcPr>
+            <w:tcW w:w="2065" w:type="dxa"/>
+            <w:vAlign w:val="center"/>
+          </w:tcPr>
+          <w:p>
+            <w:pPr>
+              <w:spacing w:after="0" w:line="240" w:lineRule="auto"/>
+              <w:jc w:val="center"/>
+            </w:pPr>
+            <w:r>
+              <w:t>8</w:t>
+            </w:r>
+          </w:p>
+        </w:tc>
+        <w:tc>
+          <w:tcPr>
+            <w:tcW w:w="7285" w:type="dxa"/>
+          </w:tcPr>
+          <w:p>
+            <w:pPr>
+              <w:spacing w:after="0" w:line="240" w:lineRule="auto"/>
+            </w:pPr>
+            <w:r>
+              <w:rPr>
+                <w:rFonts w:ascii="Calibri" w:hAnsi="Calibri" w:cs="Calibri"/>
+                <w:color w:val="000000"/>
+                <w:shd w:val="clear" w:color="auto" w:fill="FFFFFF"/>
+              </w:rPr>
+              <w:t>Pembeli dapat menekan floating action button</w:t>
+            </w:r>
+          </w:p>
+        </w:tc>
+      </w:tr>
+      <w:tr>
+        <w:tblPrEx>
+          <w:tblBorders>
+            <w:top w:val="single" w:color="auto" w:sz="4" w:space="0"/>
+            <w:left w:val="single" w:color="auto" w:sz="4" w:space="0"/>
+            <w:bottom w:val="single" w:color="auto" w:sz="4" w:space="0"/>
+            <w:right w:val="single" w:color="auto" w:sz="4" w:space="0"/>
+            <w:insideH w:val="single" w:color="auto" w:sz="4" w:space="0"/>
+            <w:insideV w:val="single" w:color="auto" w:sz="4" w:space="0"/>
+          </w:tblBorders>
+          <w:tblCellMar>
+            <w:top w:w="0" w:type="dxa"/>
+            <w:left w:w="108" w:type="dxa"/>
+            <w:bottom w:w="0" w:type="dxa"/>
+            <w:right w:w="108" w:type="dxa"/>
+          </w:tblCellMar>
+        </w:tblPrEx>
+        <w:tc>
+          <w:tcPr>
+            <w:tcW w:w="2065" w:type="dxa"/>
+            <w:vAlign w:val="center"/>
+          </w:tcPr>
+          <w:p>
+            <w:pPr>
+              <w:spacing w:after="0" w:line="240" w:lineRule="auto"/>
+              <w:jc w:val="center"/>
+            </w:pPr>
+            <w:r>
+              <w:t>9</w:t>
+            </w:r>
+          </w:p>
+        </w:tc>
+        <w:tc>
+          <w:tcPr>
+            <w:tcW w:w="7285" w:type="dxa"/>
+          </w:tcPr>
+          <w:p>
+            <w:pPr>
+              <w:spacing w:after="0" w:line="240" w:lineRule="auto"/>
+            </w:pPr>
+            <w:r>
+              <w:rPr>
+                <w:rFonts w:ascii="Calibri" w:hAnsi="Calibri" w:cs="Calibri"/>
+                <w:color w:val="000000"/>
+                <w:shd w:val="clear" w:color="auto" w:fill="FFFFFF"/>
+              </w:rPr>
+              <w:t>Pembeli dapat melihat keranjang belanjanya</w:t>
+            </w:r>
+          </w:p>
+        </w:tc>
+      </w:tr>
+      <w:tr>
+        <w:tblPrEx>
+          <w:tblBorders>
+            <w:top w:val="single" w:color="auto" w:sz="4" w:space="0"/>
+            <w:left w:val="single" w:color="auto" w:sz="4" w:space="0"/>
+            <w:bottom w:val="single" w:color="auto" w:sz="4" w:space="0"/>
+            <w:right w:val="single" w:color="auto" w:sz="4" w:space="0"/>
+            <w:insideH w:val="single" w:color="auto" w:sz="4" w:space="0"/>
+            <w:insideV w:val="single" w:color="auto" w:sz="4" w:space="0"/>
+          </w:tblBorders>
+          <w:tblCellMar>
+            <w:top w:w="0" w:type="dxa"/>
+            <w:left w:w="108" w:type="dxa"/>
+            <w:bottom w:w="0" w:type="dxa"/>
+            <w:right w:w="108" w:type="dxa"/>
+          </w:tblCellMar>
+        </w:tblPrEx>
+        <w:tc>
+          <w:tcPr>
+            <w:tcW w:w="2065" w:type="dxa"/>
+            <w:vAlign w:val="center"/>
+          </w:tcPr>
+          <w:p>
+            <w:pPr>
+              <w:spacing w:after="0" w:line="240" w:lineRule="auto"/>
+              <w:jc w:val="center"/>
+            </w:pPr>
+            <w:r>
+              <w:t>10</w:t>
+            </w:r>
+          </w:p>
+        </w:tc>
+        <w:tc>
+          <w:tcPr>
+            <w:tcW w:w="7285" w:type="dxa"/>
+          </w:tcPr>
+          <w:p>
+            <w:pPr>
+              <w:spacing w:after="0" w:line="240" w:lineRule="auto"/>
+              <w:jc w:val="both"/>
+            </w:pPr>
+            <w:r>
+              <w:rPr>
+                <w:rFonts w:ascii="Calibri" w:hAnsi="Calibri" w:cs="Calibri"/>
+                <w:color w:val="000000"/>
+                <w:shd w:val="clear" w:color="auto" w:fill="FFFFFF"/>
+              </w:rPr>
+              <w:t>Pembeli dapat mengisi informasi kontak dan lokasinya</w:t>
+            </w:r>
+          </w:p>
+        </w:tc>
+      </w:tr>
+      <w:tr>
+        <w:tblPrEx>
+          <w:tblBorders>
+            <w:top w:val="single" w:color="auto" w:sz="4" w:space="0"/>
+            <w:left w:val="single" w:color="auto" w:sz="4" w:space="0"/>
+            <w:bottom w:val="single" w:color="auto" w:sz="4" w:space="0"/>
+            <w:right w:val="single" w:color="auto" w:sz="4" w:space="0"/>
+            <w:insideH w:val="single" w:color="auto" w:sz="4" w:space="0"/>
+            <w:insideV w:val="single" w:color="auto" w:sz="4" w:space="0"/>
+          </w:tblBorders>
+          <w:tblCellMar>
+            <w:top w:w="0" w:type="dxa"/>
+            <w:left w:w="108" w:type="dxa"/>
+            <w:bottom w:w="0" w:type="dxa"/>
+            <w:right w:w="108" w:type="dxa"/>
+          </w:tblCellMar>
+        </w:tblPrEx>
+        <w:tc>
+          <w:tcPr>
+            <w:tcW w:w="2065" w:type="dxa"/>
+            <w:vAlign w:val="center"/>
+          </w:tcPr>
+          <w:p>
+            <w:pPr>
+              <w:spacing w:after="0" w:line="240" w:lineRule="auto"/>
+              <w:jc w:val="center"/>
+            </w:pPr>
+            <w:r>
+              <w:t>11</w:t>
+            </w:r>
+          </w:p>
+        </w:tc>
+        <w:tc>
+          <w:tcPr>
+            <w:tcW w:w="7285" w:type="dxa"/>
+          </w:tcPr>
+          <w:p>
+            <w:pPr>
+              <w:spacing w:after="0" w:line="240" w:lineRule="auto"/>
+            </w:pPr>
+            <w:r>
+              <w:rPr>
+                <w:rFonts w:ascii="Calibri" w:hAnsi="Calibri" w:cs="Calibri"/>
+                <w:color w:val="000000"/>
+                <w:shd w:val="clear" w:color="auto" w:fill="FFFFFF"/>
+              </w:rPr>
+              <w:t>Penjual dapat mengetahui jika ada pembeli yang memesan makanannya</w:t>
+            </w:r>
+          </w:p>
+        </w:tc>
+      </w:tr>
+      <w:tr>
+        <w:tblPrEx>
+          <w:tblBorders>
+            <w:top w:val="single" w:color="auto" w:sz="4" w:space="0"/>
+            <w:left w:val="single" w:color="auto" w:sz="4" w:space="0"/>
+            <w:bottom w:val="single" w:color="auto" w:sz="4" w:space="0"/>
+            <w:right w:val="single" w:color="auto" w:sz="4" w:space="0"/>
+            <w:insideH w:val="single" w:color="auto" w:sz="4" w:space="0"/>
+            <w:insideV w:val="single" w:color="auto" w:sz="4" w:space="0"/>
+          </w:tblBorders>
+          <w:tblCellMar>
+            <w:top w:w="0" w:type="dxa"/>
+            <w:left w:w="108" w:type="dxa"/>
+            <w:bottom w:w="0" w:type="dxa"/>
+            <w:right w:w="108" w:type="dxa"/>
+          </w:tblCellMar>
+        </w:tblPrEx>
+        <w:tc>
+          <w:tcPr>
+            <w:tcW w:w="9350" w:type="dxa"/>
+            <w:gridSpan w:val="2"/>
+            <w:vAlign w:val="center"/>
+          </w:tcPr>
+          <w:p>
+            <w:pPr>
+              <w:spacing w:after="0" w:line="240" w:lineRule="auto"/>
+              <w:jc w:val="center"/>
+            </w:pPr>
+          </w:p>
+        </w:tc>
+      </w:tr>
+      <w:tr>
+        <w:tblPrEx>
+          <w:tblBorders>
+            <w:top w:val="single" w:color="auto" w:sz="4" w:space="0"/>
+            <w:left w:val="single" w:color="auto" w:sz="4" w:space="0"/>
+            <w:bottom w:val="single" w:color="auto" w:sz="4" w:space="0"/>
+            <w:right w:val="single" w:color="auto" w:sz="4" w:space="0"/>
+            <w:insideH w:val="single" w:color="auto" w:sz="4" w:space="0"/>
+            <w:insideV w:val="single" w:color="auto" w:sz="4" w:space="0"/>
+          </w:tblBorders>
+          <w:tblCellMar>
+            <w:top w:w="0" w:type="dxa"/>
+            <w:left w:w="108" w:type="dxa"/>
+            <w:bottom w:w="0" w:type="dxa"/>
+            <w:right w:w="108" w:type="dxa"/>
+          </w:tblCellMar>
+        </w:tblPrEx>
+        <w:tc>
+          <w:tcPr>
+            <w:tcW w:w="9350" w:type="dxa"/>
+            <w:gridSpan w:val="2"/>
+            <w:vAlign w:val="center"/>
+          </w:tcPr>
+          <w:p>
+            <w:pPr>
+              <w:spacing w:after="0" w:line="240" w:lineRule="auto"/>
+              <w:jc w:val="center"/>
+            </w:pPr>
+            <w:r>
+              <w:t>Sprint Backlog :</w:t>
+            </w:r>
+          </w:p>
+        </w:tc>
+      </w:tr>
+      <w:tr>
+        <w:tblPrEx>
+          <w:tblBorders>
+            <w:top w:val="single" w:color="auto" w:sz="4" w:space="0"/>
+            <w:left w:val="single" w:color="auto" w:sz="4" w:space="0"/>
+            <w:bottom w:val="single" w:color="auto" w:sz="4" w:space="0"/>
+            <w:right w:val="single" w:color="auto" w:sz="4" w:space="0"/>
+            <w:insideH w:val="single" w:color="auto" w:sz="4" w:space="0"/>
+            <w:insideV w:val="single" w:color="auto" w:sz="4" w:space="0"/>
+          </w:tblBorders>
+          <w:tblCellMar>
+            <w:top w:w="0" w:type="dxa"/>
+            <w:left w:w="108" w:type="dxa"/>
+            <w:bottom w:w="0" w:type="dxa"/>
+            <w:right w:w="108" w:type="dxa"/>
+          </w:tblCellMar>
+        </w:tblPrEx>
+        <w:tc>
+          <w:tcPr>
+            <w:tcW w:w="2065" w:type="dxa"/>
+            <w:vAlign w:val="center"/>
+          </w:tcPr>
+          <w:p>
+            <w:pPr>
+              <w:spacing w:after="0" w:line="240" w:lineRule="auto"/>
+              <w:jc w:val="center"/>
+            </w:pPr>
+            <w:r>
+              <w:t>ID</w:t>
+            </w:r>
+          </w:p>
+        </w:tc>
+        <w:tc>
+          <w:tcPr>
+            <w:tcW w:w="7285" w:type="dxa"/>
+          </w:tcPr>
+          <w:p>
+            <w:pPr>
+              <w:spacing w:after="0" w:line="240" w:lineRule="auto"/>
+            </w:pPr>
+            <w:r>
+              <w:t>Backlog Items:</w:t>
+            </w:r>
+          </w:p>
+        </w:tc>
+      </w:tr>
+      <w:tr>
+        <w:tblPrEx>
+          <w:tblBorders>
+            <w:top w:val="single" w:color="auto" w:sz="4" w:space="0"/>
+            <w:left w:val="single" w:color="auto" w:sz="4" w:space="0"/>
+            <w:bottom w:val="single" w:color="auto" w:sz="4" w:space="0"/>
+            <w:right w:val="single" w:color="auto" w:sz="4" w:space="0"/>
+            <w:insideH w:val="single" w:color="auto" w:sz="4" w:space="0"/>
+            <w:insideV w:val="single" w:color="auto" w:sz="4" w:space="0"/>
+          </w:tblBorders>
+          <w:tblCellMar>
+            <w:top w:w="0" w:type="dxa"/>
+            <w:left w:w="108" w:type="dxa"/>
+            <w:bottom w:w="0" w:type="dxa"/>
+            <w:right w:w="108" w:type="dxa"/>
+          </w:tblCellMar>
+        </w:tblPrEx>
+        <w:tc>
+          <w:tcPr>
+            <w:tcW w:w="2065" w:type="dxa"/>
+            <w:vAlign w:val="center"/>
+          </w:tcPr>
+          <w:p>
+            <w:pPr>
+              <w:spacing w:after="0" w:line="240" w:lineRule="auto"/>
+              <w:jc w:val="center"/>
+            </w:pPr>
+            <w:r>
+              <w:t>888</w:t>
+            </w:r>
+          </w:p>
+        </w:tc>
+        <w:tc>
+          <w:tcPr>
+            <w:tcW w:w="7285" w:type="dxa"/>
+          </w:tcPr>
+          <w:p>
+            <w:pPr>
+              <w:spacing w:after="0" w:line="240" w:lineRule="auto"/>
+            </w:pPr>
+            <w:r>
+              <w:rPr>
+                <w:rFonts w:ascii="Calibri" w:hAnsi="Calibri" w:cs="Calibri"/>
+                <w:color w:val="000000"/>
+                <w:shd w:val="clear" w:color="auto" w:fill="FFFFFF"/>
+              </w:rPr>
+              <w:t>(8)Sebagai Pembeli saya ingin menekan floating action button agar bisa menuju ke halaman cart</w:t>
+            </w:r>
+          </w:p>
+        </w:tc>
+      </w:tr>
+      <w:tr>
+        <w:tblPrEx>
+          <w:tblBorders>
+            <w:top w:val="single" w:color="auto" w:sz="4" w:space="0"/>
+            <w:left w:val="single" w:color="auto" w:sz="4" w:space="0"/>
+            <w:bottom w:val="single" w:color="auto" w:sz="4" w:space="0"/>
+            <w:right w:val="single" w:color="auto" w:sz="4" w:space="0"/>
+            <w:insideH w:val="single" w:color="auto" w:sz="4" w:space="0"/>
+            <w:insideV w:val="single" w:color="auto" w:sz="4" w:space="0"/>
+          </w:tblBorders>
+          <w:tblCellMar>
+            <w:top w:w="0" w:type="dxa"/>
+            <w:left w:w="108" w:type="dxa"/>
+            <w:bottom w:w="0" w:type="dxa"/>
+            <w:right w:w="108" w:type="dxa"/>
+          </w:tblCellMar>
         </w:tblPrEx>
         <w:tc>
           <w:tcPr>
@@ -4099,7 +4165,7 @@
     </w:p>
     <w:tbl>
       <w:tblPr>
-        <w:tblStyle w:val="5"/>
+        <w:tblStyle w:val="6"/>
         <w:tblW w:w="0" w:type="auto"/>
         <w:tblInd w:w="0" w:type="dxa"/>
         <w:tblBorders>
@@ -6155,7 +6221,7 @@
     </w:p>
     <w:tbl>
       <w:tblPr>
-        <w:tblStyle w:val="6"/>
+        <w:tblStyle w:val="7"/>
         <w:tblW w:w="0" w:type="auto"/>
         <w:tblInd w:w="0" w:type="dxa"/>
         <w:tblBorders>
@@ -6395,6 +6461,12 @@
             <w:insideH w:val="single" w:color="auto" w:sz="4" w:space="0"/>
             <w:insideV w:val="single" w:color="auto" w:sz="4" w:space="0"/>
           </w:tblBorders>
+          <w:tblCellMar>
+            <w:top w:w="0" w:type="dxa"/>
+            <w:left w:w="108" w:type="dxa"/>
+            <w:bottom w:w="0" w:type="dxa"/>
+            <w:right w:w="108" w:type="dxa"/>
+          </w:tblCellMar>
         </w:tblPrEx>
         <w:trPr>
           <w:trHeight w:val="203" w:hRule="atLeast"/>
@@ -7772,7 +7844,7 @@
     </w:p>
     <w:tbl>
       <w:tblPr>
-        <w:tblStyle w:val="6"/>
+        <w:tblStyle w:val="7"/>
         <w:tblW w:w="0" w:type="auto"/>
         <w:tblInd w:w="0" w:type="dxa"/>
         <w:tblBorders>
@@ -8995,6 +9067,352 @@
           <w:bCs/>
           <w:sz w:val="28"/>
           <w:szCs w:val="28"/>
+          <w:lang w:val="en-US"/>
+        </w:rPr>
+      </w:pPr>
+    </w:p>
+    <w:p>
+      <w:pPr>
+        <w:tabs>
+          <w:tab w:val="left" w:pos="1399"/>
+        </w:tabs>
+        <w:rPr>
+          <w:rFonts w:hint="default" w:ascii="Times New Roman" w:hAnsi="Times New Roman" w:cs="Times New Roman"/>
+          <w:b/>
+          <w:bCs/>
+          <w:sz w:val="28"/>
+          <w:szCs w:val="28"/>
+          <w:lang w:val="en-US"/>
+        </w:rPr>
+      </w:pPr>
+    </w:p>
+    <w:p>
+      <w:pPr>
+        <w:tabs>
+          <w:tab w:val="left" w:pos="1399"/>
+        </w:tabs>
+        <w:rPr>
+          <w:rFonts w:hint="default" w:ascii="Times New Roman" w:hAnsi="Times New Roman" w:cs="Times New Roman"/>
+          <w:b/>
+          <w:bCs/>
+          <w:sz w:val="28"/>
+          <w:szCs w:val="28"/>
+          <w:lang w:val="en-US"/>
+        </w:rPr>
+      </w:pPr>
+      <w:r>
+        <w:rPr>
+          <w:rFonts w:hint="default" w:ascii="Times New Roman" w:hAnsi="Times New Roman" w:cs="Times New Roman"/>
+          <w:b/>
+          <w:bCs/>
+          <w:sz w:val="28"/>
+          <w:szCs w:val="28"/>
+          <w:lang w:val="en-US"/>
+        </w:rPr>
+        <w:t>Board Trello</w:t>
+      </w:r>
+    </w:p>
+    <w:p>
+      <w:pPr>
+        <w:tabs>
+          <w:tab w:val="left" w:pos="1399"/>
+        </w:tabs>
+      </w:pPr>
+      <w:r>
+        <w:drawing>
+          <wp:inline distT="0" distB="0" distL="114300" distR="114300">
+            <wp:extent cx="4053840" cy="6545580"/>
+            <wp:effectExtent l="0" t="0" r="0" b="7620"/>
+            <wp:docPr id="3" name="Picture 2"/>
+            <wp:cNvGraphicFramePr>
+              <a:graphicFrameLocks xmlns:a="http://schemas.openxmlformats.org/drawingml/2006/main" noChangeAspect="1"/>
+            </wp:cNvGraphicFramePr>
+            <a:graphic xmlns:a="http://schemas.openxmlformats.org/drawingml/2006/main">
+              <a:graphicData uri="http://schemas.openxmlformats.org/drawingml/2006/picture">
+                <pic:pic xmlns:pic="http://schemas.openxmlformats.org/drawingml/2006/picture">
+                  <pic:nvPicPr>
+                    <pic:cNvPr id="3" name="Picture 2"/>
+                    <pic:cNvPicPr>
+                      <a:picLocks noChangeAspect="1"/>
+                    </pic:cNvPicPr>
+                  </pic:nvPicPr>
+                  <pic:blipFill>
+                    <a:blip r:embed="rId7"/>
+                    <a:stretch>
+                      <a:fillRect/>
+                    </a:stretch>
+                  </pic:blipFill>
+                  <pic:spPr>
+                    <a:xfrm>
+                      <a:off x="0" y="0"/>
+                      <a:ext cx="4053840" cy="6545580"/>
+                    </a:xfrm>
+                    <a:prstGeom prst="rect">
+                      <a:avLst/>
+                    </a:prstGeom>
+                    <a:noFill/>
+                    <a:ln>
+                      <a:noFill/>
+                    </a:ln>
+                  </pic:spPr>
+                </pic:pic>
+              </a:graphicData>
+            </a:graphic>
+          </wp:inline>
+        </w:drawing>
+      </w:r>
+    </w:p>
+    <w:p>
+      <w:pPr>
+        <w:tabs>
+          <w:tab w:val="left" w:pos="1399"/>
+        </w:tabs>
+      </w:pPr>
+    </w:p>
+    <w:p>
+      <w:pPr>
+        <w:tabs>
+          <w:tab w:val="left" w:pos="1399"/>
+        </w:tabs>
+        <w:rPr>
+          <w:rFonts w:hint="default"/>
+          <w:lang w:val="en-US"/>
+        </w:rPr>
+      </w:pPr>
+      <w:r>
+        <w:drawing>
+          <wp:inline distT="0" distB="0" distL="114300" distR="114300">
+            <wp:extent cx="4046220" cy="6530340"/>
+            <wp:effectExtent l="0" t="0" r="7620" b="7620"/>
+            <wp:docPr id="4" name="Picture 3"/>
+            <wp:cNvGraphicFramePr>
+              <a:graphicFrameLocks xmlns:a="http://schemas.openxmlformats.org/drawingml/2006/main" noChangeAspect="1"/>
+            </wp:cNvGraphicFramePr>
+            <a:graphic xmlns:a="http://schemas.openxmlformats.org/drawingml/2006/main">
+              <a:graphicData uri="http://schemas.openxmlformats.org/drawingml/2006/picture">
+                <pic:pic xmlns:pic="http://schemas.openxmlformats.org/drawingml/2006/picture">
+                  <pic:nvPicPr>
+                    <pic:cNvPr id="4" name="Picture 3"/>
+                    <pic:cNvPicPr>
+                      <a:picLocks noChangeAspect="1"/>
+                    </pic:cNvPicPr>
+                  </pic:nvPicPr>
+                  <pic:blipFill>
+                    <a:blip r:embed="rId8"/>
+                    <a:stretch>
+                      <a:fillRect/>
+                    </a:stretch>
+                  </pic:blipFill>
+                  <pic:spPr>
+                    <a:xfrm>
+                      <a:off x="0" y="0"/>
+                      <a:ext cx="4046220" cy="6530340"/>
+                    </a:xfrm>
+                    <a:prstGeom prst="rect">
+                      <a:avLst/>
+                    </a:prstGeom>
+                    <a:noFill/>
+                    <a:ln>
+                      <a:noFill/>
+                    </a:ln>
+                  </pic:spPr>
+                </pic:pic>
+              </a:graphicData>
+            </a:graphic>
+          </wp:inline>
+        </w:drawing>
+      </w:r>
+    </w:p>
+    <w:p>
+      <w:pPr>
+        <w:tabs>
+          <w:tab w:val="left" w:pos="1399"/>
+        </w:tabs>
+        <w:rPr>
+          <w:rFonts w:hint="default" w:ascii="Times New Roman" w:hAnsi="Times New Roman" w:cs="Times New Roman"/>
+          <w:b/>
+          <w:bCs/>
+          <w:sz w:val="28"/>
+          <w:szCs w:val="28"/>
+          <w:lang w:val="en-US"/>
+        </w:rPr>
+      </w:pPr>
+    </w:p>
+    <w:p>
+      <w:pPr>
+        <w:tabs>
+          <w:tab w:val="left" w:pos="1399"/>
+        </w:tabs>
+      </w:pPr>
+      <w:r>
+        <w:drawing>
+          <wp:inline distT="0" distB="0" distL="114300" distR="114300">
+            <wp:extent cx="5402580" cy="6545580"/>
+            <wp:effectExtent l="0" t="0" r="7620" b="7620"/>
+            <wp:docPr id="6" name="Picture 5"/>
+            <wp:cNvGraphicFramePr>
+              <a:graphicFrameLocks xmlns:a="http://schemas.openxmlformats.org/drawingml/2006/main" noChangeAspect="1"/>
+            </wp:cNvGraphicFramePr>
+            <a:graphic xmlns:a="http://schemas.openxmlformats.org/drawingml/2006/main">
+              <a:graphicData uri="http://schemas.openxmlformats.org/drawingml/2006/picture">
+                <pic:pic xmlns:pic="http://schemas.openxmlformats.org/drawingml/2006/picture">
+                  <pic:nvPicPr>
+                    <pic:cNvPr id="6" name="Picture 5"/>
+                    <pic:cNvPicPr>
+                      <a:picLocks noChangeAspect="1"/>
+                    </pic:cNvPicPr>
+                  </pic:nvPicPr>
+                  <pic:blipFill>
+                    <a:blip r:embed="rId9"/>
+                    <a:stretch>
+                      <a:fillRect/>
+                    </a:stretch>
+                  </pic:blipFill>
+                  <pic:spPr>
+                    <a:xfrm>
+                      <a:off x="0" y="0"/>
+                      <a:ext cx="5402580" cy="6545580"/>
+                    </a:xfrm>
+                    <a:prstGeom prst="rect">
+                      <a:avLst/>
+                    </a:prstGeom>
+                    <a:noFill/>
+                    <a:ln>
+                      <a:noFill/>
+                    </a:ln>
+                  </pic:spPr>
+                </pic:pic>
+              </a:graphicData>
+            </a:graphic>
+          </wp:inline>
+        </w:drawing>
+      </w:r>
+    </w:p>
+    <w:p>
+      <w:pPr>
+        <w:tabs>
+          <w:tab w:val="left" w:pos="1399"/>
+        </w:tabs>
+      </w:pPr>
+    </w:p>
+    <w:p>
+      <w:pPr>
+        <w:tabs>
+          <w:tab w:val="left" w:pos="1399"/>
+        </w:tabs>
+      </w:pPr>
+      <w:r>
+        <w:drawing>
+          <wp:inline distT="0" distB="0" distL="114300" distR="114300">
+            <wp:extent cx="5387340" cy="6530340"/>
+            <wp:effectExtent l="0" t="0" r="7620" b="7620"/>
+            <wp:docPr id="7" name="Picture 6"/>
+            <wp:cNvGraphicFramePr>
+              <a:graphicFrameLocks xmlns:a="http://schemas.openxmlformats.org/drawingml/2006/main" noChangeAspect="1"/>
+            </wp:cNvGraphicFramePr>
+            <a:graphic xmlns:a="http://schemas.openxmlformats.org/drawingml/2006/main">
+              <a:graphicData uri="http://schemas.openxmlformats.org/drawingml/2006/picture">
+                <pic:pic xmlns:pic="http://schemas.openxmlformats.org/drawingml/2006/picture">
+                  <pic:nvPicPr>
+                    <pic:cNvPr id="7" name="Picture 6"/>
+                    <pic:cNvPicPr>
+                      <a:picLocks noChangeAspect="1"/>
+                    </pic:cNvPicPr>
+                  </pic:nvPicPr>
+                  <pic:blipFill>
+                    <a:blip r:embed="rId10"/>
+                    <a:stretch>
+                      <a:fillRect/>
+                    </a:stretch>
+                  </pic:blipFill>
+                  <pic:spPr>
+                    <a:xfrm>
+                      <a:off x="0" y="0"/>
+                      <a:ext cx="5387340" cy="6530340"/>
+                    </a:xfrm>
+                    <a:prstGeom prst="rect">
+                      <a:avLst/>
+                    </a:prstGeom>
+                    <a:noFill/>
+                    <a:ln>
+                      <a:noFill/>
+                    </a:ln>
+                  </pic:spPr>
+                </pic:pic>
+              </a:graphicData>
+            </a:graphic>
+          </wp:inline>
+        </w:drawing>
+      </w:r>
+    </w:p>
+    <w:p>
+      <w:pPr>
+        <w:tabs>
+          <w:tab w:val="left" w:pos="1399"/>
+        </w:tabs>
+      </w:pPr>
+    </w:p>
+    <w:p>
+      <w:pPr>
+        <w:tabs>
+          <w:tab w:val="left" w:pos="1399"/>
+        </w:tabs>
+        <w:rPr>
+          <w:rFonts w:hint="default"/>
+          <w:lang w:val="en-US"/>
+        </w:rPr>
+      </w:pPr>
+      <w:r>
+        <w:rPr>
+          <w:rFonts w:hint="default"/>
+          <w:lang w:val="en-US"/>
+        </w:rPr>
+        <w:t xml:space="preserve">Link Trello : </w:t>
+      </w:r>
+      <w:r>
+        <w:rPr>
+          <w:rFonts w:hint="default"/>
+          <w:lang w:val="en-US"/>
+        </w:rPr>
+        <w:fldChar w:fldCharType="begin"/>
+      </w:r>
+      <w:r>
+        <w:rPr>
+          <w:rFonts w:hint="default"/>
+          <w:lang w:val="en-US"/>
+        </w:rPr>
+        <w:instrText xml:space="preserve"> HYPERLINK "https://trello.com/b/aSgW6Vrm/summon-s2-uts" </w:instrText>
+      </w:r>
+      <w:r>
+        <w:rPr>
+          <w:rFonts w:hint="default"/>
+          <w:lang w:val="en-US"/>
+        </w:rPr>
+        <w:fldChar w:fldCharType="separate"/>
+      </w:r>
+      <w:r>
+        <w:rPr>
+          <w:rStyle w:val="4"/>
+          <w:rFonts w:hint="default"/>
+          <w:lang w:val="en-US"/>
+        </w:rPr>
+        <w:t>https://trello.com/b/aSgW6Vrm/summon-s2-uts</w:t>
+      </w:r>
+      <w:r>
+        <w:rPr>
+          <w:rFonts w:hint="default"/>
+          <w:lang w:val="en-US"/>
+        </w:rPr>
+        <w:fldChar w:fldCharType="end"/>
+      </w:r>
+    </w:p>
+    <w:p>
+      <w:pPr>
+        <w:tabs>
+          <w:tab w:val="left" w:pos="1399"/>
+        </w:tabs>
+        <w:rPr>
+          <w:rFonts w:hint="default"/>
           <w:lang w:val="en-US"/>
         </w:rPr>
       </w:pPr>
@@ -9357,7 +9775,18 @@
       </w:tblCellMar>
     </w:tblPr>
   </w:style>
-  <w:style w:type="table" w:styleId="4">
+  <w:style w:type="character" w:styleId="4">
+    <w:name w:val="Hyperlink"/>
+    <w:basedOn w:val="2"/>
+    <w:semiHidden/>
+    <w:unhideWhenUsed/>
+    <w:uiPriority w:val="99"/>
+    <w:rPr>
+      <w:color w:val="0000FF"/>
+      <w:u w:val="single"/>
+    </w:rPr>
+  </w:style>
+  <w:style w:type="table" w:styleId="5">
     <w:name w:val="Table Grid"/>
     <w:basedOn w:val="3"/>
     <w:qFormat/>
@@ -9376,7 +9805,7 @@
       </w:tblBorders>
     </w:tblPr>
   </w:style>
-  <w:style w:type="table" w:customStyle="1" w:styleId="5">
+  <w:style w:type="table" w:customStyle="1" w:styleId="6">
     <w:name w:val="Table Grid1"/>
     <w:basedOn w:val="3"/>
     <w:qFormat/>
@@ -9399,7 +9828,7 @@
       </w:tblBorders>
     </w:tblPr>
   </w:style>
-  <w:style w:type="table" w:customStyle="1" w:styleId="6">
+  <w:style w:type="table" w:customStyle="1" w:styleId="7">
     <w:name w:val="Table Grid2"/>
     <w:basedOn w:val="3"/>
     <w:qFormat/>

</xml_diff>

<commit_message>
Menambahkan Link Hasil Rancangan Aplikasi
</commit_message>
<xml_diff>
--- a/SummonS2_LaporanProjectUTS.docx
+++ b/SummonS2_LaporanProjectUTS.docx
@@ -4208,6 +4208,12 @@
             <w:insideH w:val="single" w:color="auto" w:sz="4" w:space="0"/>
             <w:insideV w:val="single" w:color="auto" w:sz="4" w:space="0"/>
           </w:tblBorders>
+          <w:tblCellMar>
+            <w:top w:w="0" w:type="dxa"/>
+            <w:left w:w="108" w:type="dxa"/>
+            <w:bottom w:w="0" w:type="dxa"/>
+            <w:right w:w="108" w:type="dxa"/>
+          </w:tblCellMar>
         </w:tblPrEx>
         <w:trPr>
           <w:trHeight w:val="290" w:hRule="atLeast"/>
@@ -7880,6 +7886,12 @@
             <w:insideH w:val="single" w:color="auto" w:sz="4" w:space="0"/>
             <w:insideV w:val="single" w:color="auto" w:sz="4" w:space="0"/>
           </w:tblBorders>
+          <w:tblCellMar>
+            <w:top w:w="0" w:type="dxa"/>
+            <w:left w:w="108" w:type="dxa"/>
+            <w:bottom w:w="0" w:type="dxa"/>
+            <w:right w:w="108" w:type="dxa"/>
+          </w:tblCellMar>
         </w:tblPrEx>
         <w:trPr>
           <w:trHeight w:val="290" w:hRule="atLeast"/>
@@ -9445,6 +9457,108 @@
           <w:lang w:val="en-US"/>
         </w:rPr>
         <w:t>https://github.com/whojeee/SummonS2_UTS.git</w:t>
+      </w:r>
+      <w:r>
+        <w:rPr>
+          <w:rFonts w:hint="default"/>
+          <w:lang w:val="en-US"/>
+        </w:rPr>
+        <w:fldChar w:fldCharType="end"/>
+      </w:r>
+    </w:p>
+    <w:p>
+      <w:pPr>
+        <w:tabs>
+          <w:tab w:val="left" w:pos="1399"/>
+        </w:tabs>
+        <w:rPr>
+          <w:rFonts w:hint="default"/>
+          <w:lang w:val="en-US"/>
+        </w:rPr>
+      </w:pPr>
+    </w:p>
+    <w:p>
+      <w:pPr>
+        <w:tabs>
+          <w:tab w:val="left" w:pos="1399"/>
+        </w:tabs>
+        <w:rPr>
+          <w:rFonts w:hint="default"/>
+          <w:lang w:val="en-US"/>
+        </w:rPr>
+      </w:pPr>
+    </w:p>
+    <w:p>
+      <w:pPr>
+        <w:tabs>
+          <w:tab w:val="left" w:pos="1399"/>
+        </w:tabs>
+        <w:rPr>
+          <w:rFonts w:hint="default" w:ascii="Times New Roman" w:hAnsi="Times New Roman" w:cs="Times New Roman"/>
+          <w:b/>
+          <w:bCs/>
+          <w:sz w:val="28"/>
+          <w:szCs w:val="28"/>
+          <w:lang w:val="en-US"/>
+        </w:rPr>
+      </w:pPr>
+      <w:r>
+        <w:rPr>
+          <w:rFonts w:hint="default" w:ascii="Times New Roman" w:hAnsi="Times New Roman" w:cs="Times New Roman"/>
+          <w:b/>
+          <w:bCs/>
+          <w:sz w:val="28"/>
+          <w:szCs w:val="28"/>
+          <w:lang w:val="en-US"/>
+        </w:rPr>
+        <w:t>Hasil Rancangan Aplikasi</w:t>
+      </w:r>
+    </w:p>
+    <w:p>
+      <w:pPr>
+        <w:tabs>
+          <w:tab w:val="left" w:pos="1399"/>
+        </w:tabs>
+        <w:rPr>
+          <w:rFonts w:hint="default"/>
+          <w:lang w:val="en-US"/>
+        </w:rPr>
+      </w:pPr>
+      <w:r>
+        <w:rPr>
+          <w:rFonts w:hint="default"/>
+          <w:lang w:val="en-US"/>
+        </w:rPr>
+        <w:t xml:space="preserve">Link Figma : </w:t>
+      </w:r>
+      <w:r>
+        <w:rPr>
+          <w:rFonts w:hint="default"/>
+          <w:lang w:val="en-US"/>
+        </w:rPr>
+        <w:fldChar w:fldCharType="begin"/>
+      </w:r>
+      <w:r>
+        <w:rPr>
+          <w:rFonts w:hint="default"/>
+          <w:lang w:val="en-US"/>
+        </w:rPr>
+        <w:instrText xml:space="preserve"> HYPERLINK "https://www.figma.com/proto/18VVBKqZkqTvrQnLyp3Ct8/flutter?node-id=7-2&amp;scaling=scale-down&amp;page-id=0%3A1&amp;starting-point-node-id=7%3A2" </w:instrText>
+      </w:r>
+      <w:r>
+        <w:rPr>
+          <w:rFonts w:hint="default"/>
+          <w:lang w:val="en-US"/>
+        </w:rPr>
+        <w:fldChar w:fldCharType="separate"/>
+      </w:r>
+      <w:r>
+        <w:rPr>
+          <w:rStyle w:val="4"/>
+          <w:rFonts w:hint="default"/>
+          <w:lang w:val="en-US"/>
+        </w:rPr>
+        <w:t>https://www.figma.com/proto/18VVBKqZkqTvrQnLyp3Ct8/flutter?node-id=7-2&amp;scaling=scale-down&amp;page-id=0%3A1&amp;starting-point-node-id=7%3A2</w:t>
       </w:r>
       <w:r>
         <w:rPr>

</xml_diff>